<commit_message>
Completed the script.py & edited legend.docx
</commit_message>
<xml_diff>
--- a/group06w_legend.docx
+++ b/group06w_legend.docx
@@ -9,16 +9,16 @@
         <w:tblLook w:val="04A0" w:firstRow="1" w:lastRow="0" w:firstColumn="1" w:lastColumn="0" w:noHBand="0" w:noVBand="1"/>
       </w:tblPr>
       <w:tblGrid>
-        <w:gridCol w:w="1777"/>
-        <w:gridCol w:w="1822"/>
-        <w:gridCol w:w="1799"/>
-        <w:gridCol w:w="1799"/>
-        <w:gridCol w:w="1819"/>
+        <w:gridCol w:w="1797"/>
+        <w:gridCol w:w="1818"/>
+        <w:gridCol w:w="1793"/>
+        <w:gridCol w:w="1793"/>
+        <w:gridCol w:w="1815"/>
       </w:tblGrid>
       <w:tr>
         <w:tc>
           <w:tcPr>
-            <w:tcW w:w="1870" w:type="dxa"/>
+            <w:tcW w:w="1797" w:type="dxa"/>
           </w:tcPr>
           <w:p>
             <w:r>
@@ -32,7 +32,7 @@
         </w:tc>
         <w:tc>
           <w:tcPr>
-            <w:tcW w:w="1870" w:type="dxa"/>
+            <w:tcW w:w="1818" w:type="dxa"/>
           </w:tcPr>
           <w:p>
             <w:r>
@@ -46,7 +46,7 @@
         </w:tc>
         <w:tc>
           <w:tcPr>
-            <w:tcW w:w="1870" w:type="dxa"/>
+            <w:tcW w:w="1793" w:type="dxa"/>
           </w:tcPr>
           <w:p>
             <w:r>
@@ -60,7 +60,7 @@
         </w:tc>
         <w:tc>
           <w:tcPr>
-            <w:tcW w:w="1870" w:type="dxa"/>
+            <w:tcW w:w="1793" w:type="dxa"/>
           </w:tcPr>
           <w:p>
             <w:r>
@@ -74,7 +74,7 @@
         </w:tc>
         <w:tc>
           <w:tcPr>
-            <w:tcW w:w="1870" w:type="dxa"/>
+            <w:tcW w:w="1815" w:type="dxa"/>
           </w:tcPr>
           <w:p>
             <w:r>
@@ -90,7 +90,7 @@
       <w:tr>
         <w:tc>
           <w:tcPr>
-            <w:tcW w:w="1870" w:type="dxa"/>
+            <w:tcW w:w="1797" w:type="dxa"/>
           </w:tcPr>
           <w:p>
             <w:r>
@@ -100,7 +100,7 @@
         </w:tc>
         <w:tc>
           <w:tcPr>
-            <w:tcW w:w="1870" w:type="dxa"/>
+            <w:tcW w:w="1818" w:type="dxa"/>
           </w:tcPr>
           <w:p>
             <w:r>
@@ -110,17 +110,23 @@
         </w:tc>
         <w:tc>
           <w:tcPr>
-            <w:tcW w:w="1870" w:type="dxa"/>
-          </w:tcPr>
-          <w:p>
-            <w:r>
-              <w:t xml:space="preserve">20 – 40 (Celsius) </w:t>
-            </w:r>
-          </w:p>
-        </w:tc>
-        <w:tc>
-          <w:tcPr>
-            <w:tcW w:w="1870" w:type="dxa"/>
+            <w:tcW w:w="1793" w:type="dxa"/>
+          </w:tcPr>
+          <w:p>
+            <w:r>
+              <w:t xml:space="preserve">20 – </w:t>
+            </w:r>
+            <w:r>
+              <w:t>35</w:t>
+            </w:r>
+            <w:r>
+              <w:t xml:space="preserve"> (Celsius) </w:t>
+            </w:r>
+          </w:p>
+        </w:tc>
+        <w:tc>
+          <w:tcPr>
+            <w:tcW w:w="1793" w:type="dxa"/>
           </w:tcPr>
           <w:p>
             <w:r>
@@ -130,11 +136,764 @@
         </w:tc>
         <w:tc>
           <w:tcPr>
-            <w:tcW w:w="1870" w:type="dxa"/>
-          </w:tcPr>
-          <w:p>
-            <w:r>
-              <w:t xml:space="preserve">Assumed as Living room temperature sensor etc. </w:t>
+            <w:tcW w:w="1815" w:type="dxa"/>
+          </w:tcPr>
+          <w:p>
+            <w:r>
+              <w:t xml:space="preserve">Assumed as </w:t>
+            </w:r>
+            <w:r>
+              <w:t xml:space="preserve">the temperature of the </w:t>
+            </w:r>
+            <w:r>
+              <w:t>battery bank system.</w:t>
+            </w:r>
+          </w:p>
+        </w:tc>
+      </w:tr>
+      <w:tr>
+        <w:tc>
+          <w:tcPr>
+            <w:tcW w:w="1797" w:type="dxa"/>
+          </w:tcPr>
+          <w:p>
+            <w:r>
+              <w:t>Temp02</w:t>
+            </w:r>
+          </w:p>
+        </w:tc>
+        <w:tc>
+          <w:tcPr>
+            <w:tcW w:w="1818" w:type="dxa"/>
+          </w:tcPr>
+          <w:p>
+            <w:r>
+              <w:t xml:space="preserve">Temperature Sensor </w:t>
+            </w:r>
+          </w:p>
+        </w:tc>
+        <w:tc>
+          <w:tcPr>
+            <w:tcW w:w="1793" w:type="dxa"/>
+          </w:tcPr>
+          <w:p>
+            <w:r>
+              <w:t>2</w:t>
+            </w:r>
+            <w:r>
+              <w:t>0</w:t>
+            </w:r>
+            <w:r>
+              <w:t xml:space="preserve"> – </w:t>
+            </w:r>
+            <w:r>
+              <w:t>65</w:t>
+            </w:r>
+            <w:r>
+              <w:t xml:space="preserve"> (Celsius) </w:t>
+            </w:r>
+          </w:p>
+        </w:tc>
+        <w:tc>
+          <w:tcPr>
+            <w:tcW w:w="1793" w:type="dxa"/>
+          </w:tcPr>
+          <w:p>
+            <w:r>
+              <w:t>20 seconds</w:t>
+            </w:r>
+          </w:p>
+        </w:tc>
+        <w:tc>
+          <w:tcPr>
+            <w:tcW w:w="1815" w:type="dxa"/>
+          </w:tcPr>
+          <w:p>
+            <w:r>
+              <w:t xml:space="preserve">Assumed as </w:t>
+            </w:r>
+            <w:r>
+              <w:t xml:space="preserve">the temperature of </w:t>
+            </w:r>
+            <w:r>
+              <w:t xml:space="preserve">the </w:t>
+            </w:r>
+            <w:r>
+              <w:t>solar cell</w:t>
+            </w:r>
+            <w:r>
+              <w:t>s.</w:t>
+            </w:r>
+          </w:p>
+        </w:tc>
+      </w:tr>
+      <w:tr>
+        <w:tc>
+          <w:tcPr>
+            <w:tcW w:w="1797" w:type="dxa"/>
+          </w:tcPr>
+          <w:p>
+            <w:r>
+              <w:t>Hum</w:t>
+            </w:r>
+            <w:r>
+              <w:t>0</w:t>
+            </w:r>
+            <w:r>
+              <w:t>1</w:t>
+            </w:r>
+          </w:p>
+        </w:tc>
+        <w:tc>
+          <w:tcPr>
+            <w:tcW w:w="1818" w:type="dxa"/>
+          </w:tcPr>
+          <w:p>
+            <w:r>
+              <w:t>Humidity sensor</w:t>
+            </w:r>
+          </w:p>
+        </w:tc>
+        <w:tc>
+          <w:tcPr>
+            <w:tcW w:w="1793" w:type="dxa"/>
+          </w:tcPr>
+          <w:p>
+            <w:r>
+              <w:t>5</w:t>
+            </w:r>
+            <w:r>
+              <w:t xml:space="preserve">5% - </w:t>
+            </w:r>
+            <w:r>
+              <w:t>95</w:t>
+            </w:r>
+            <w:r>
+              <w:t>%</w:t>
+            </w:r>
+          </w:p>
+        </w:tc>
+        <w:tc>
+          <w:tcPr>
+            <w:tcW w:w="1793" w:type="dxa"/>
+          </w:tcPr>
+          <w:p>
+            <w:r>
+              <w:t>25 seconds</w:t>
+            </w:r>
+          </w:p>
+        </w:tc>
+        <w:tc>
+          <w:tcPr>
+            <w:tcW w:w="1815" w:type="dxa"/>
+          </w:tcPr>
+          <w:p>
+            <w:r>
+              <w:t xml:space="preserve">Assumed as </w:t>
+            </w:r>
+            <w:r>
+              <w:t>the h</w:t>
+            </w:r>
+            <w:r>
+              <w:t>umidity</w:t>
+            </w:r>
+            <w:r>
+              <w:t xml:space="preserve"> of the power plant</w:t>
+            </w:r>
+            <w:r>
+              <w:t>.</w:t>
+            </w:r>
+          </w:p>
+        </w:tc>
+      </w:tr>
+      <w:tr>
+        <w:tc>
+          <w:tcPr>
+            <w:tcW w:w="1797" w:type="dxa"/>
+          </w:tcPr>
+          <w:p>
+            <w:r>
+              <w:t>WindSp</w:t>
+            </w:r>
+            <w:r>
+              <w:t>01</w:t>
+            </w:r>
+          </w:p>
+        </w:tc>
+        <w:tc>
+          <w:tcPr>
+            <w:tcW w:w="1818" w:type="dxa"/>
+          </w:tcPr>
+          <w:p>
+            <w:r>
+              <w:t>Wind Speed</w:t>
+            </w:r>
+          </w:p>
+        </w:tc>
+        <w:tc>
+          <w:tcPr>
+            <w:tcW w:w="1793" w:type="dxa"/>
+          </w:tcPr>
+          <w:p>
+            <w:r>
+              <w:t>5</w:t>
+            </w:r>
+            <w:r>
+              <w:t xml:space="preserve"> – 40 (Km/h)</w:t>
+            </w:r>
+          </w:p>
+        </w:tc>
+        <w:tc>
+          <w:tcPr>
+            <w:tcW w:w="1793" w:type="dxa"/>
+          </w:tcPr>
+          <w:p>
+            <w:r>
+              <w:t>40 seconds</w:t>
+            </w:r>
+          </w:p>
+        </w:tc>
+        <w:tc>
+          <w:tcPr>
+            <w:tcW w:w="1815" w:type="dxa"/>
+          </w:tcPr>
+          <w:p>
+            <w:r>
+              <w:t xml:space="preserve">Assumed as </w:t>
+            </w:r>
+            <w:r>
+              <w:t>the</w:t>
+            </w:r>
+            <w:r>
+              <w:t xml:space="preserve"> speed of the wind</w:t>
+            </w:r>
+            <w:r>
+              <w:t>.</w:t>
+            </w:r>
+          </w:p>
+        </w:tc>
+      </w:tr>
+      <w:tr>
+        <w:tc>
+          <w:tcPr>
+            <w:tcW w:w="1797" w:type="dxa"/>
+          </w:tcPr>
+          <w:p>
+            <w:r>
+              <w:t>WindDir</w:t>
+            </w:r>
+            <w:r>
+              <w:t>01</w:t>
+            </w:r>
+          </w:p>
+        </w:tc>
+        <w:tc>
+          <w:tcPr>
+            <w:tcW w:w="1818" w:type="dxa"/>
+          </w:tcPr>
+          <w:p>
+            <w:r>
+              <w:t>Wind Direction</w:t>
+            </w:r>
+          </w:p>
+        </w:tc>
+        <w:tc>
+          <w:tcPr>
+            <w:tcW w:w="1793" w:type="dxa"/>
+          </w:tcPr>
+          <w:p>
+            <w:r>
+              <w:t xml:space="preserve">0 – 360 (degrees) </w:t>
+            </w:r>
+          </w:p>
+        </w:tc>
+        <w:tc>
+          <w:tcPr>
+            <w:tcW w:w="1793" w:type="dxa"/>
+          </w:tcPr>
+          <w:p>
+            <w:r>
+              <w:t>40 seconds</w:t>
+            </w:r>
+          </w:p>
+        </w:tc>
+        <w:tc>
+          <w:tcPr>
+            <w:tcW w:w="1815" w:type="dxa"/>
+          </w:tcPr>
+          <w:p>
+            <w:r>
+              <w:t xml:space="preserve">Assumed as </w:t>
+            </w:r>
+            <w:r>
+              <w:t>the</w:t>
+            </w:r>
+            <w:r>
+              <w:t xml:space="preserve"> direction of the wind</w:t>
+            </w:r>
+            <w:r>
+              <w:t>.</w:t>
+            </w:r>
+          </w:p>
+        </w:tc>
+      </w:tr>
+      <w:tr>
+        <w:tc>
+          <w:tcPr>
+            <w:tcW w:w="1797" w:type="dxa"/>
+          </w:tcPr>
+          <w:p>
+            <w:r>
+              <w:t>Ill</w:t>
+            </w:r>
+            <w:r>
+              <w:t>um</w:t>
+            </w:r>
+            <w:r>
+              <w:t>01</w:t>
+            </w:r>
+          </w:p>
+        </w:tc>
+        <w:tc>
+          <w:tcPr>
+            <w:tcW w:w="1818" w:type="dxa"/>
+          </w:tcPr>
+          <w:p>
+            <w:r>
+              <w:t>Illumination sensor (Detection of sunlight intensity)</w:t>
+            </w:r>
+          </w:p>
+        </w:tc>
+        <w:tc>
+          <w:tcPr>
+            <w:tcW w:w="1793" w:type="dxa"/>
+          </w:tcPr>
+          <w:p>
+            <w:r>
+              <w:t>1</w:t>
+            </w:r>
+            <w:r>
+              <w:t>0</w:t>
+            </w:r>
+            <w:r>
+              <w:t xml:space="preserve"> – </w:t>
+            </w:r>
+            <w:r>
+              <w:t>1500</w:t>
+            </w:r>
+            <w:r>
+              <w:t xml:space="preserve"> (lux)</w:t>
+            </w:r>
+          </w:p>
+        </w:tc>
+        <w:tc>
+          <w:tcPr>
+            <w:tcW w:w="1793" w:type="dxa"/>
+          </w:tcPr>
+          <w:p>
+            <w:r>
+              <w:t>30 seconds</w:t>
+            </w:r>
+          </w:p>
+        </w:tc>
+        <w:tc>
+          <w:tcPr>
+            <w:tcW w:w="1815" w:type="dxa"/>
+          </w:tcPr>
+          <w:p>
+            <w:r>
+              <w:t xml:space="preserve">Assumed as </w:t>
+            </w:r>
+            <w:r>
+              <w:t>the</w:t>
+            </w:r>
+            <w:r>
+              <w:t xml:space="preserve"> </w:t>
+            </w:r>
+            <w:r>
+              <w:t>intensity</w:t>
+            </w:r>
+            <w:r>
+              <w:t xml:space="preserve"> of the </w:t>
+            </w:r>
+            <w:r>
+              <w:t>sunlight</w:t>
+            </w:r>
+            <w:r>
+              <w:t>.</w:t>
+            </w:r>
+          </w:p>
+        </w:tc>
+      </w:tr>
+      <w:tr>
+        <w:tc>
+          <w:tcPr>
+            <w:tcW w:w="1797" w:type="dxa"/>
+          </w:tcPr>
+          <w:p>
+            <w:r>
+              <w:t>BatCap</w:t>
+            </w:r>
+            <w:r>
+              <w:t>01</w:t>
+            </w:r>
+          </w:p>
+        </w:tc>
+        <w:tc>
+          <w:tcPr>
+            <w:tcW w:w="1818" w:type="dxa"/>
+          </w:tcPr>
+          <w:p>
+            <w:pPr>
+              <w:pStyle w:val="Default"/>
+            </w:pPr>
+            <w:r>
+              <w:rPr>
+                <w:sz w:val="22"/>
+                <w:szCs w:val="22"/>
+              </w:rPr>
+              <w:t xml:space="preserve">Battery Capacity </w:t>
+            </w:r>
+          </w:p>
+        </w:tc>
+        <w:tc>
+          <w:tcPr>
+            <w:tcW w:w="1793" w:type="dxa"/>
+          </w:tcPr>
+          <w:p>
+            <w:r>
+              <w:t>10</w:t>
+            </w:r>
+            <w:r>
+              <w:t xml:space="preserve">00 </w:t>
+            </w:r>
+            <w:r>
+              <w:t>–</w:t>
+            </w:r>
+            <w:r>
+              <w:t xml:space="preserve"> </w:t>
+            </w:r>
+            <w:r>
+              <w:t>7000 (AH)</w:t>
+            </w:r>
+          </w:p>
+        </w:tc>
+        <w:tc>
+          <w:tcPr>
+            <w:tcW w:w="1793" w:type="dxa"/>
+          </w:tcPr>
+          <w:p>
+            <w:r>
+              <w:t>6</w:t>
+            </w:r>
+            <w:r>
+              <w:t>0 seconds</w:t>
+            </w:r>
+          </w:p>
+        </w:tc>
+        <w:tc>
+          <w:tcPr>
+            <w:tcW w:w="1815" w:type="dxa"/>
+          </w:tcPr>
+          <w:p>
+            <w:r>
+              <w:t xml:space="preserve">Assumed as </w:t>
+            </w:r>
+            <w:r>
+              <w:t>1</w:t>
+            </w:r>
+            <w:r>
+              <w:rPr>
+                <w:vertAlign w:val="superscript"/>
+              </w:rPr>
+              <w:t>st</w:t>
+            </w:r>
+            <w:r>
+              <w:t xml:space="preserve"> </w:t>
+            </w:r>
+            <w:r>
+              <w:t xml:space="preserve">battery bank capacity </w:t>
+            </w:r>
+            <w:r>
+              <w:t>of the power plant</w:t>
+            </w:r>
+            <w:r>
+              <w:t>.</w:t>
+            </w:r>
+          </w:p>
+        </w:tc>
+      </w:tr>
+      <w:tr>
+        <w:tc>
+          <w:tcPr>
+            <w:tcW w:w="1797" w:type="dxa"/>
+          </w:tcPr>
+          <w:p>
+            <w:r>
+              <w:t>BatCap</w:t>
+            </w:r>
+            <w:r>
+              <w:t>0</w:t>
+            </w:r>
+            <w:r>
+              <w:t>2</w:t>
+            </w:r>
+          </w:p>
+        </w:tc>
+        <w:tc>
+          <w:tcPr>
+            <w:tcW w:w="1818" w:type="dxa"/>
+          </w:tcPr>
+          <w:p>
+            <w:pPr>
+              <w:pStyle w:val="Default"/>
+              <w:rPr>
+                <w:sz w:val="22"/>
+                <w:szCs w:val="22"/>
+              </w:rPr>
+            </w:pPr>
+            <w:r>
+              <w:rPr>
+                <w:sz w:val="22"/>
+                <w:szCs w:val="22"/>
+              </w:rPr>
+              <w:t xml:space="preserve">Battery Capacity </w:t>
+            </w:r>
+          </w:p>
+        </w:tc>
+        <w:tc>
+          <w:tcPr>
+            <w:tcW w:w="1793" w:type="dxa"/>
+          </w:tcPr>
+          <w:p>
+            <w:r>
+              <w:t>10</w:t>
+            </w:r>
+            <w:r>
+              <w:t>00 – 7000 (AH)</w:t>
+            </w:r>
+          </w:p>
+        </w:tc>
+        <w:tc>
+          <w:tcPr>
+            <w:tcW w:w="1793" w:type="dxa"/>
+          </w:tcPr>
+          <w:p>
+            <w:r>
+              <w:t>6</w:t>
+            </w:r>
+            <w:r>
+              <w:t>0 seconds</w:t>
+            </w:r>
+          </w:p>
+        </w:tc>
+        <w:tc>
+          <w:tcPr>
+            <w:tcW w:w="1815" w:type="dxa"/>
+          </w:tcPr>
+          <w:p>
+            <w:r>
+              <w:t xml:space="preserve">Assumed as </w:t>
+            </w:r>
+            <w:r>
+              <w:t>2</w:t>
+            </w:r>
+            <w:r>
+              <w:rPr>
+                <w:vertAlign w:val="superscript"/>
+              </w:rPr>
+              <w:t>nd</w:t>
+            </w:r>
+            <w:r>
+              <w:t xml:space="preserve"> </w:t>
+            </w:r>
+            <w:r>
+              <w:t xml:space="preserve">battery bank capacity </w:t>
+            </w:r>
+            <w:r>
+              <w:t>of the power plant</w:t>
+            </w:r>
+            <w:r>
+              <w:t>.</w:t>
+            </w:r>
+          </w:p>
+        </w:tc>
+      </w:tr>
+      <w:tr>
+        <w:tc>
+          <w:tcPr>
+            <w:tcW w:w="1797" w:type="dxa"/>
+          </w:tcPr>
+          <w:p>
+            <w:r>
+              <w:t>BatCap</w:t>
+            </w:r>
+            <w:r>
+              <w:t>0</w:t>
+            </w:r>
+            <w:r>
+              <w:t>3</w:t>
+            </w:r>
+          </w:p>
+        </w:tc>
+        <w:tc>
+          <w:tcPr>
+            <w:tcW w:w="1818" w:type="dxa"/>
+          </w:tcPr>
+          <w:p>
+            <w:pPr>
+              <w:pStyle w:val="Default"/>
+              <w:rPr>
+                <w:sz w:val="22"/>
+                <w:szCs w:val="22"/>
+              </w:rPr>
+            </w:pPr>
+            <w:r>
+              <w:rPr>
+                <w:sz w:val="22"/>
+                <w:szCs w:val="22"/>
+              </w:rPr>
+              <w:t xml:space="preserve">Battery Capacity </w:t>
+            </w:r>
+          </w:p>
+        </w:tc>
+        <w:tc>
+          <w:tcPr>
+            <w:tcW w:w="1793" w:type="dxa"/>
+          </w:tcPr>
+          <w:p>
+            <w:r>
+              <w:t>10</w:t>
+            </w:r>
+            <w:r>
+              <w:t>00 – 7000 (AH)</w:t>
+            </w:r>
+          </w:p>
+        </w:tc>
+        <w:tc>
+          <w:tcPr>
+            <w:tcW w:w="1793" w:type="dxa"/>
+          </w:tcPr>
+          <w:p>
+            <w:r>
+              <w:t>60 seconds</w:t>
+            </w:r>
+          </w:p>
+        </w:tc>
+        <w:tc>
+          <w:tcPr>
+            <w:tcW w:w="1815" w:type="dxa"/>
+          </w:tcPr>
+          <w:p>
+            <w:r>
+              <w:t>Assumed as 3</w:t>
+            </w:r>
+            <w:r>
+              <w:rPr>
+                <w:vertAlign w:val="superscript"/>
+              </w:rPr>
+              <w:t>rd</w:t>
+            </w:r>
+            <w:r>
+              <w:t xml:space="preserve"> battery bank capacity </w:t>
+            </w:r>
+            <w:r>
+              <w:t>of the power plant</w:t>
+            </w:r>
+            <w:r>
+              <w:t>.</w:t>
+            </w:r>
+          </w:p>
+        </w:tc>
+      </w:tr>
+      <w:tr>
+        <w:tc>
+          <w:tcPr>
+            <w:tcW w:w="1797" w:type="dxa"/>
+          </w:tcPr>
+          <w:p>
+            <w:r>
+              <w:t>PowGen</w:t>
+            </w:r>
+            <w:r>
+              <w:t>01</w:t>
+            </w:r>
+          </w:p>
+        </w:tc>
+        <w:tc>
+          <w:tcPr>
+            <w:tcW w:w="1818" w:type="dxa"/>
+          </w:tcPr>
+          <w:p>
+            <w:pPr>
+              <w:pStyle w:val="Default"/>
+            </w:pPr>
+            <w:r>
+              <w:rPr>
+                <w:sz w:val="22"/>
+                <w:szCs w:val="22"/>
+              </w:rPr>
+              <w:t xml:space="preserve">Power Generation (kW) </w:t>
+            </w:r>
+          </w:p>
+        </w:tc>
+        <w:tc>
+          <w:tcPr>
+            <w:tcW w:w="1793" w:type="dxa"/>
+          </w:tcPr>
+          <w:p>
+            <w:r>
+              <w:t>500</w:t>
+            </w:r>
+            <w:r>
+              <w:t xml:space="preserve"> – </w:t>
+            </w:r>
+            <w:r>
+              <w:t>1</w:t>
+            </w:r>
+            <w:r>
+              <w:t>4</w:t>
+            </w:r>
+            <w:r>
+              <w:t>00 (</w:t>
+            </w:r>
+            <w:r>
+              <w:t>K</w:t>
+            </w:r>
+            <w:r>
+              <w:t>W)</w:t>
+            </w:r>
+          </w:p>
+        </w:tc>
+        <w:tc>
+          <w:tcPr>
+            <w:tcW w:w="1793" w:type="dxa"/>
+          </w:tcPr>
+          <w:p>
+            <w:r>
+              <w:t>25 seconds</w:t>
+            </w:r>
+          </w:p>
+        </w:tc>
+        <w:tc>
+          <w:tcPr>
+            <w:tcW w:w="1815" w:type="dxa"/>
+          </w:tcPr>
+          <w:p>
+            <w:r>
+              <w:t xml:space="preserve">Assumed as the </w:t>
+            </w:r>
+            <w:r>
+              <w:t>power generated</w:t>
+            </w:r>
+            <w:r>
+              <w:t xml:space="preserve"> by the </w:t>
+            </w:r>
+            <w:r>
+              <w:t>power plant</w:t>
+            </w:r>
+            <w:r>
+              <w:t>.</w:t>
             </w:r>
           </w:p>
         </w:tc>
@@ -596,6 +1355,22 @@
       </w:tblBorders>
     </w:tblPr>
   </w:style>
+  <w:style w:type="paragraph" w:customStyle="1" w:styleId="Default">
+    <w:name w:val="Default"/>
+    <w:rsid w:val="001C338A"/>
+    <w:pPr>
+      <w:autoSpaceDE w:val="0"/>
+      <w:autoSpaceDN w:val="0"/>
+      <w:adjustRightInd w:val="0"/>
+      <w:spacing w:after="0" w:line="240" w:lineRule="auto"/>
+    </w:pPr>
+    <w:rPr>
+      <w:rFonts w:ascii="Calibri" w:hAnsi="Calibri" w:cs="Calibri"/>
+      <w:color w:val="000000"/>
+      <w:sz w:val="24"/>
+      <w:szCs w:val="24"/>
+    </w:rPr>
+  </w:style>
 </w:styles>
 </file>
 

</xml_diff>